<commit_message>
SDA lab 17 update
</commit_message>
<xml_diff>
--- a/2020-Structuri de Date si Algoritmi/labs/17/Enunt laborator 17.docx
+++ b/2020-Structuri de Date si Algoritmi/labs/17/Enunt laborator 17.docx
@@ -154,7 +154,7 @@
           <w:szCs w:val="24"/>
           <w:lang w:val="ro-RO"/>
         </w:rPr>
-        <w:t xml:space="preserve"> și să folosiți aceea afișare.</w:t>
+        <w:t xml:space="preserve"> și să folosiți acea afișare.</w:t>
       </w:r>
     </w:p>
     <w:p>
@@ -593,39 +593,56 @@
           <w:lang w:val="ro-RO"/>
         </w:rPr>
       </w:pPr>
+      <w:r>
+        <w:rPr>
+          <w:rFonts w:ascii="Arial" w:eastAsia="Times New Roman" w:hAnsi="Arial" w:cs="Arial"/>
+          <w:b/>
+          <w:bCs/>
+          <w:sz w:val="24"/>
+          <w:szCs w:val="24"/>
+          <w:lang w:val="ro-RO"/>
+        </w:rPr>
+        <w:t xml:space="preserve">Exemple </w:t>
+      </w:r>
+      <w:r>
+        <w:rPr>
+          <w:rFonts w:ascii="Arial" w:eastAsia="Times New Roman" w:hAnsi="Arial" w:cs="Arial"/>
+          <w:b/>
+          <w:bCs/>
+          <w:sz w:val="24"/>
+          <w:szCs w:val="24"/>
+          <w:lang w:val="ro-RO"/>
+        </w:rPr>
+        <w:t>Permutări:</w:t>
+      </w:r>
     </w:p>
     <w:p>
       <w:pPr>
-        <w:rPr>
-          <w:rFonts w:ascii="Arial" w:eastAsia="Times New Roman" w:hAnsi="Arial" w:cs="Arial"/>
-          <w:b/>
-          <w:bCs/>
-          <w:sz w:val="24"/>
-          <w:szCs w:val="24"/>
-          <w:lang w:val="ro-RO"/>
-        </w:rPr>
-      </w:pPr>
-      <w:r>
-        <w:rPr>
-          <w:rFonts w:ascii="Arial" w:eastAsia="Times New Roman" w:hAnsi="Arial" w:cs="Arial"/>
-          <w:b/>
-          <w:bCs/>
-          <w:sz w:val="24"/>
-          <w:szCs w:val="24"/>
-          <w:lang w:val="ro-RO"/>
-        </w:rPr>
-        <w:t xml:space="preserve">Exemple </w:t>
-      </w:r>
-      <w:r>
-        <w:rPr>
-          <w:rFonts w:ascii="Arial" w:eastAsia="Times New Roman" w:hAnsi="Arial" w:cs="Arial"/>
-          <w:b/>
-          <w:bCs/>
-          <w:sz w:val="24"/>
-          <w:szCs w:val="24"/>
-          <w:lang w:val="ro-RO"/>
-        </w:rPr>
-        <w:t>Permutări:</w:t>
+        <w:shd w:val="clear" w:color="auto" w:fill="FFFFFF"/>
+        <w:tabs>
+          <w:tab w:val="num" w:pos="720"/>
+        </w:tabs>
+        <w:spacing w:after="0" w:line="240" w:lineRule="auto"/>
+        <w:ind w:left="720" w:hanging="360"/>
+        <w:rPr>
+          <w:rFonts w:ascii="Courier New" w:eastAsia="Times New Roman" w:hAnsi="Courier New" w:cs="Courier New"/>
+          <w:b/>
+          <w:bCs/>
+          <w:sz w:val="20"/>
+          <w:szCs w:val="20"/>
+          <w:highlight w:val="lightGray"/>
+        </w:rPr>
+      </w:pPr>
+      <w:r>
+        <w:rPr>
+          <w:rFonts w:ascii="Courier New" w:eastAsia="Times New Roman" w:hAnsi="Courier New" w:cs="Courier New"/>
+          <w:b/>
+          <w:bCs/>
+          <w:sz w:val="20"/>
+          <w:szCs w:val="20"/>
+          <w:highlight w:val="lightGray"/>
+        </w:rPr>
+        <w:t>0   2   4</w:t>
       </w:r>
     </w:p>
     <w:p>
@@ -654,7 +671,7 @@
           <w:szCs w:val="20"/>
           <w:highlight w:val="lightGray"/>
         </w:rPr>
-        <w:t>0   2   4</w:t>
+        <w:t>0   4   2</w:t>
       </w:r>
     </w:p>
     <w:p>
@@ -683,7 +700,7 @@
           <w:szCs w:val="20"/>
           <w:highlight w:val="lightGray"/>
         </w:rPr>
-        <w:t>0   4   2</w:t>
+        <w:t>2   0   4</w:t>
       </w:r>
     </w:p>
     <w:p>
@@ -712,7 +729,7 @@
           <w:szCs w:val="20"/>
           <w:highlight w:val="lightGray"/>
         </w:rPr>
-        <w:t>2   0   4</w:t>
+        <w:t>2   4   0</w:t>
       </w:r>
     </w:p>
     <w:p>
@@ -741,7 +758,7 @@
           <w:szCs w:val="20"/>
           <w:highlight w:val="lightGray"/>
         </w:rPr>
-        <w:t>2   4   0</w:t>
+        <w:t>4   0   2</w:t>
       </w:r>
     </w:p>
     <w:p>
@@ -770,11 +787,45 @@
           <w:szCs w:val="20"/>
           <w:highlight w:val="lightGray"/>
         </w:rPr>
-        <w:t>4   0   2</w:t>
+        <w:t>4   2   0</w:t>
       </w:r>
     </w:p>
     <w:p>
       <w:pPr>
+        <w:rPr>
+          <w:rFonts w:ascii="Arial" w:eastAsia="Times New Roman" w:hAnsi="Arial" w:cs="Arial"/>
+          <w:b/>
+          <w:bCs/>
+          <w:sz w:val="24"/>
+          <w:szCs w:val="24"/>
+          <w:lang w:val="ro-RO"/>
+        </w:rPr>
+      </w:pPr>
+      <w:r>
+        <w:rPr>
+          <w:rFonts w:ascii="Arial" w:eastAsia="Times New Roman" w:hAnsi="Arial" w:cs="Arial"/>
+          <w:b/>
+          <w:bCs/>
+          <w:sz w:val="24"/>
+          <w:szCs w:val="24"/>
+          <w:lang w:val="ro-RO"/>
+        </w:rPr>
+        <w:t xml:space="preserve">Exemple </w:t>
+      </w:r>
+      <w:r>
+        <w:rPr>
+          <w:rFonts w:ascii="Arial" w:eastAsia="Times New Roman" w:hAnsi="Arial" w:cs="Arial"/>
+          <w:b/>
+          <w:bCs/>
+          <w:sz w:val="24"/>
+          <w:szCs w:val="24"/>
+          <w:lang w:val="ro-RO"/>
+        </w:rPr>
+        <w:t>Submulțimi:</w:t>
+      </w:r>
+    </w:p>
+    <w:p>
+      <w:pPr>
         <w:shd w:val="clear" w:color="auto" w:fill="FFFFFF"/>
         <w:tabs>
           <w:tab w:val="num" w:pos="720"/>
@@ -799,41 +850,36 @@
           <w:szCs w:val="20"/>
           <w:highlight w:val="lightGray"/>
         </w:rPr>
-        <w:t>4   2   0</w:t>
+        <w:t>8</w:t>
       </w:r>
     </w:p>
     <w:p>
       <w:pPr>
-        <w:rPr>
-          <w:rFonts w:ascii="Arial" w:eastAsia="Times New Roman" w:hAnsi="Arial" w:cs="Arial"/>
-          <w:b/>
-          <w:bCs/>
-          <w:sz w:val="24"/>
-          <w:szCs w:val="24"/>
-          <w:lang w:val="ro-RO"/>
-        </w:rPr>
-      </w:pPr>
-      <w:r>
-        <w:rPr>
-          <w:rFonts w:ascii="Arial" w:eastAsia="Times New Roman" w:hAnsi="Arial" w:cs="Arial"/>
-          <w:b/>
-          <w:bCs/>
-          <w:sz w:val="24"/>
-          <w:szCs w:val="24"/>
-          <w:lang w:val="ro-RO"/>
-        </w:rPr>
-        <w:t xml:space="preserve">Exemple </w:t>
-      </w:r>
-      <w:r>
-        <w:rPr>
-          <w:rFonts w:ascii="Arial" w:eastAsia="Times New Roman" w:hAnsi="Arial" w:cs="Arial"/>
-          <w:b/>
-          <w:bCs/>
-          <w:sz w:val="24"/>
-          <w:szCs w:val="24"/>
-          <w:lang w:val="ro-RO"/>
-        </w:rPr>
-        <w:t>Submulțimi:</w:t>
+        <w:shd w:val="clear" w:color="auto" w:fill="FFFFFF"/>
+        <w:tabs>
+          <w:tab w:val="num" w:pos="720"/>
+        </w:tabs>
+        <w:spacing w:after="0" w:line="240" w:lineRule="auto"/>
+        <w:ind w:left="720" w:hanging="360"/>
+        <w:rPr>
+          <w:rFonts w:ascii="Courier New" w:eastAsia="Times New Roman" w:hAnsi="Courier New" w:cs="Courier New"/>
+          <w:b/>
+          <w:bCs/>
+          <w:sz w:val="20"/>
+          <w:szCs w:val="20"/>
+          <w:highlight w:val="lightGray"/>
+        </w:rPr>
+      </w:pPr>
+      <w:r>
+        <w:rPr>
+          <w:rFonts w:ascii="Courier New" w:eastAsia="Times New Roman" w:hAnsi="Courier New" w:cs="Courier New"/>
+          <w:b/>
+          <w:bCs/>
+          <w:sz w:val="20"/>
+          <w:szCs w:val="20"/>
+          <w:highlight w:val="lightGray"/>
+        </w:rPr>
+        <w:t>4</w:t>
       </w:r>
     </w:p>
     <w:p>
@@ -862,7 +908,7 @@
           <w:szCs w:val="20"/>
           <w:highlight w:val="lightGray"/>
         </w:rPr>
-        <w:t>8</w:t>
+        <w:t>4   8</w:t>
       </w:r>
     </w:p>
     <w:p>
@@ -891,7 +937,7 @@
           <w:szCs w:val="20"/>
           <w:highlight w:val="lightGray"/>
         </w:rPr>
-        <w:t>4</w:t>
+        <w:t>2</w:t>
       </w:r>
     </w:p>
     <w:p>
@@ -920,7 +966,7 @@
           <w:szCs w:val="20"/>
           <w:highlight w:val="lightGray"/>
         </w:rPr>
-        <w:t>4   8</w:t>
+        <w:t>2   8</w:t>
       </w:r>
     </w:p>
     <w:p>
@@ -949,7 +995,7 @@
           <w:szCs w:val="20"/>
           <w:highlight w:val="lightGray"/>
         </w:rPr>
-        <w:t>2</w:t>
+        <w:t>2   4</w:t>
       </w:r>
     </w:p>
     <w:p>
@@ -978,7 +1024,7 @@
           <w:szCs w:val="20"/>
           <w:highlight w:val="lightGray"/>
         </w:rPr>
-        <w:t>2   8</w:t>
+        <w:t>2   4   8</w:t>
       </w:r>
     </w:p>
     <w:p>
@@ -1007,7 +1053,7 @@
           <w:szCs w:val="20"/>
           <w:highlight w:val="lightGray"/>
         </w:rPr>
-        <w:t>2   4</w:t>
+        <w:t>0</w:t>
       </w:r>
     </w:p>
     <w:p>
@@ -1036,7 +1082,7 @@
           <w:szCs w:val="20"/>
           <w:highlight w:val="lightGray"/>
         </w:rPr>
-        <w:t>2   4   8</w:t>
+        <w:t>0   8</w:t>
       </w:r>
     </w:p>
     <w:p>
@@ -1065,7 +1111,7 @@
           <w:szCs w:val="20"/>
           <w:highlight w:val="lightGray"/>
         </w:rPr>
-        <w:t>0</w:t>
+        <w:t>0   4</w:t>
       </w:r>
     </w:p>
     <w:p>
@@ -1094,7 +1140,7 @@
           <w:szCs w:val="20"/>
           <w:highlight w:val="lightGray"/>
         </w:rPr>
-        <w:t>0   8</w:t>
+        <w:t>0   4   8</w:t>
       </w:r>
     </w:p>
     <w:p>
@@ -1123,7 +1169,7 @@
           <w:szCs w:val="20"/>
           <w:highlight w:val="lightGray"/>
         </w:rPr>
-        <w:t>0   4</w:t>
+        <w:t>0   2</w:t>
       </w:r>
     </w:p>
     <w:p>
@@ -1152,7 +1198,7 @@
           <w:szCs w:val="20"/>
           <w:highlight w:val="lightGray"/>
         </w:rPr>
-        <w:t>0   4   8</w:t>
+        <w:t>0   2   8</w:t>
       </w:r>
     </w:p>
     <w:p>
@@ -1181,7 +1227,7 @@
           <w:szCs w:val="20"/>
           <w:highlight w:val="lightGray"/>
         </w:rPr>
-        <w:t>0   2</w:t>
+        <w:t>0   2   4</w:t>
       </w:r>
     </w:p>
     <w:p>
@@ -1210,11 +1256,56 @@
           <w:szCs w:val="20"/>
           <w:highlight w:val="lightGray"/>
         </w:rPr>
-        <w:t>0   2   8</w:t>
+        <w:t>0   2   4   8</w:t>
       </w:r>
     </w:p>
     <w:p>
       <w:pPr>
+        <w:rPr>
+          <w:rFonts w:ascii="Arial" w:eastAsia="Times New Roman" w:hAnsi="Arial" w:cs="Arial"/>
+          <w:b/>
+          <w:bCs/>
+          <w:sz w:val="24"/>
+          <w:szCs w:val="24"/>
+          <w:lang w:val="ro-RO"/>
+        </w:rPr>
+      </w:pPr>
+      <w:r>
+        <w:rPr>
+          <w:rFonts w:ascii="Arial" w:eastAsia="Times New Roman" w:hAnsi="Arial" w:cs="Arial"/>
+          <w:b/>
+          <w:bCs/>
+          <w:sz w:val="24"/>
+          <w:szCs w:val="24"/>
+          <w:lang w:val="ro-RO"/>
+        </w:rPr>
+        <w:t xml:space="preserve">Exemple </w:t>
+      </w:r>
+      <w:r>
+        <w:rPr>
+          <w:rFonts w:ascii="Arial" w:eastAsia="Times New Roman" w:hAnsi="Arial" w:cs="Arial"/>
+          <w:b/>
+          <w:bCs/>
+          <w:sz w:val="24"/>
+          <w:szCs w:val="24"/>
+          <w:lang w:val="ro-RO"/>
+        </w:rPr>
+        <w:t>Regine</w:t>
+      </w:r>
+      <w:r>
+        <w:rPr>
+          <w:rFonts w:ascii="Arial" w:eastAsia="Times New Roman" w:hAnsi="Arial" w:cs="Arial"/>
+          <w:b/>
+          <w:bCs/>
+          <w:sz w:val="24"/>
+          <w:szCs w:val="24"/>
+          <w:lang w:val="ro-RO"/>
+        </w:rPr>
+        <w:t>:</w:t>
+      </w:r>
+    </w:p>
+    <w:p>
+      <w:pPr>
         <w:shd w:val="clear" w:color="auto" w:fill="FFFFFF"/>
         <w:tabs>
           <w:tab w:val="num" w:pos="720"/>
@@ -1239,7 +1330,7 @@
           <w:szCs w:val="20"/>
           <w:highlight w:val="lightGray"/>
         </w:rPr>
-        <w:t>0   2   4</w:t>
+        <w:t>1   3   0   2</w:t>
       </w:r>
     </w:p>
     <w:p>
@@ -1268,110 +1359,6 @@
           <w:szCs w:val="20"/>
           <w:highlight w:val="lightGray"/>
         </w:rPr>
-        <w:t>0   2   4   8</w:t>
-      </w:r>
-    </w:p>
-    <w:p>
-      <w:pPr>
-        <w:rPr>
-          <w:rFonts w:ascii="Arial" w:eastAsia="Times New Roman" w:hAnsi="Arial" w:cs="Arial"/>
-          <w:b/>
-          <w:bCs/>
-          <w:sz w:val="24"/>
-          <w:szCs w:val="24"/>
-          <w:lang w:val="ro-RO"/>
-        </w:rPr>
-      </w:pPr>
-      <w:r>
-        <w:rPr>
-          <w:rFonts w:ascii="Arial" w:eastAsia="Times New Roman" w:hAnsi="Arial" w:cs="Arial"/>
-          <w:b/>
-          <w:bCs/>
-          <w:sz w:val="24"/>
-          <w:szCs w:val="24"/>
-          <w:lang w:val="ro-RO"/>
-        </w:rPr>
-        <w:t xml:space="preserve">Exemple </w:t>
-      </w:r>
-      <w:r>
-        <w:rPr>
-          <w:rFonts w:ascii="Arial" w:eastAsia="Times New Roman" w:hAnsi="Arial" w:cs="Arial"/>
-          <w:b/>
-          <w:bCs/>
-          <w:sz w:val="24"/>
-          <w:szCs w:val="24"/>
-          <w:lang w:val="ro-RO"/>
-        </w:rPr>
-        <w:t>Regine</w:t>
-      </w:r>
-      <w:r>
-        <w:rPr>
-          <w:rFonts w:ascii="Arial" w:eastAsia="Times New Roman" w:hAnsi="Arial" w:cs="Arial"/>
-          <w:b/>
-          <w:bCs/>
-          <w:sz w:val="24"/>
-          <w:szCs w:val="24"/>
-          <w:lang w:val="ro-RO"/>
-        </w:rPr>
-        <w:t>:</w:t>
-      </w:r>
-    </w:p>
-    <w:p>
-      <w:pPr>
-        <w:shd w:val="clear" w:color="auto" w:fill="FFFFFF"/>
-        <w:tabs>
-          <w:tab w:val="num" w:pos="720"/>
-        </w:tabs>
-        <w:spacing w:after="0" w:line="240" w:lineRule="auto"/>
-        <w:ind w:left="720" w:hanging="360"/>
-        <w:rPr>
-          <w:rFonts w:ascii="Courier New" w:eastAsia="Times New Roman" w:hAnsi="Courier New" w:cs="Courier New"/>
-          <w:b/>
-          <w:bCs/>
-          <w:sz w:val="20"/>
-          <w:szCs w:val="20"/>
-          <w:highlight w:val="lightGray"/>
-        </w:rPr>
-      </w:pPr>
-      <w:r>
-        <w:rPr>
-          <w:rFonts w:ascii="Courier New" w:eastAsia="Times New Roman" w:hAnsi="Courier New" w:cs="Courier New"/>
-          <w:b/>
-          <w:bCs/>
-          <w:sz w:val="20"/>
-          <w:szCs w:val="20"/>
-          <w:highlight w:val="lightGray"/>
-        </w:rPr>
-        <w:t>1   3   0   2</w:t>
-      </w:r>
-    </w:p>
-    <w:p>
-      <w:pPr>
-        <w:shd w:val="clear" w:color="auto" w:fill="FFFFFF"/>
-        <w:tabs>
-          <w:tab w:val="num" w:pos="720"/>
-        </w:tabs>
-        <w:spacing w:after="0" w:line="240" w:lineRule="auto"/>
-        <w:ind w:left="720" w:hanging="360"/>
-        <w:rPr>
-          <w:rFonts w:ascii="Courier New" w:eastAsia="Times New Roman" w:hAnsi="Courier New" w:cs="Courier New"/>
-          <w:b/>
-          <w:bCs/>
-          <w:sz w:val="20"/>
-          <w:szCs w:val="20"/>
-          <w:highlight w:val="lightGray"/>
-        </w:rPr>
-      </w:pPr>
-      <w:r>
-        <w:rPr>
-          <w:rFonts w:ascii="Courier New" w:eastAsia="Times New Roman" w:hAnsi="Courier New" w:cs="Courier New"/>
-          <w:b/>
-          <w:bCs/>
-          <w:sz w:val="20"/>
-          <w:szCs w:val="20"/>
-          <w:highlight w:val="lightGray"/>
-        </w:rPr>
-        <w:lastRenderedPageBreak/>
         <w:t>2   0   3   1</w:t>
       </w:r>
     </w:p>

</xml_diff>